<commit_message>
Updated Potential Feature Index
Added Neopets features
</commit_message>
<xml_diff>
--- a/Documentation/Potential Feature Index.docx
+++ b/Documentation/Potential Feature Index.docx
@@ -4,13 +4,6 @@
   <w:body>
     <w:sdt>
       <w:sdtPr>
-        <w:id w:val="983985604"/>
-        <w:docPartObj>
-          <w:docPartGallery w:val="Table of Contents"/>
-          <w:docPartUnique/>
-        </w:docPartObj>
-      </w:sdtPr>
-      <w:sdtEndPr>
         <w:rPr>
           <w:rFonts w:asciiTheme="minorHAnsi" w:eastAsiaTheme="minorEastAsia" w:hAnsiTheme="minorHAnsi" w:cstheme="minorBidi"/>
           <w:b w:val="0"/>
@@ -20,7 +13,12 @@
           <w:szCs w:val="22"/>
           <w:lang w:eastAsia="ja-JP"/>
         </w:rPr>
-      </w:sdtEndPr>
+        <w:id w:val="983985604"/>
+        <w:docPartObj>
+          <w:docPartGallery w:val="Table of Contents"/>
+          <w:docPartUnique/>
+        </w:docPartObj>
+      </w:sdtPr>
       <w:sdtContent>
         <w:p>
           <w:pPr>
@@ -3679,8 +3677,175 @@
     </w:p>
     <w:p>
       <w:pPr>
+        <w:pStyle w:val="Heading1"/>
+      </w:pPr>
+      <w:proofErr w:type="spellStart"/>
+      <w:r>
+        <w:t>Neopets</w:t>
+      </w:r>
+      <w:proofErr w:type="spellEnd"/>
+    </w:p>
+    <w:p>
+      <w:r>
+        <w:t xml:space="preserve">Web-based pet-raising social game supported by </w:t>
+      </w:r>
+      <w:proofErr w:type="spellStart"/>
+      <w:r>
+        <w:t>microtransactions</w:t>
+      </w:r>
+      <w:proofErr w:type="spellEnd"/>
+      <w:r>
+        <w:t>.  It allows players to dress up, raise and customize their pets in various fashions.</w:t>
+      </w:r>
+    </w:p>
+    <w:p>
+      <w:pPr>
         <w:pStyle w:val="Heading2"/>
       </w:pPr>
+      <w:r>
+        <w:t>Mon Acquisition:  Character Creation</w:t>
+      </w:r>
+    </w:p>
+    <w:p>
+      <w:r>
+        <w:t>Similarly to creating characters in T</w:t>
+      </w:r>
+      <w:r>
+        <w:t>he Sims, you have to create pets through the pet creation system, where you can choose various attributes, such as a starting stat allocation, species, primary color and some personality traits.</w:t>
+      </w:r>
+    </w:p>
+    <w:p>
+      <w:pPr>
+        <w:pStyle w:val="Heading2"/>
+      </w:pPr>
+      <w:proofErr w:type="spellStart"/>
+      <w:r>
+        <w:t>Minigames</w:t>
+      </w:r>
+      <w:proofErr w:type="spellEnd"/>
+    </w:p>
+    <w:p>
+      <w:proofErr w:type="spellStart"/>
+      <w:r>
+        <w:t>Neopets</w:t>
+      </w:r>
+      <w:proofErr w:type="spellEnd"/>
+      <w:r>
+        <w:t xml:space="preserve"> offers a wide variety of </w:t>
+      </w:r>
+      <w:proofErr w:type="spellStart"/>
+      <w:r>
+        <w:t>minigames</w:t>
+      </w:r>
+      <w:proofErr w:type="spellEnd"/>
+      <w:r>
+        <w:t xml:space="preserve"> across the site players can use to acquire </w:t>
+      </w:r>
+      <w:proofErr w:type="spellStart"/>
+      <w:r>
+        <w:t>Neopoints</w:t>
+      </w:r>
+      <w:proofErr w:type="spellEnd"/>
+      <w:r>
+        <w:t>, the game’s virtual currency, which can be used on myriad in-game items.</w:t>
+      </w:r>
+    </w:p>
+    <w:p>
+      <w:pPr>
+        <w:pStyle w:val="Heading2"/>
+      </w:pPr>
+      <w:r>
+        <w:t>Account Verification/Signup Bonus</w:t>
+      </w:r>
+    </w:p>
+    <w:p>
+      <w:r>
+        <w:t xml:space="preserve">When you create a new account, you are given the option to verify your account.  After doing so, you are granted three choices </w:t>
+      </w:r>
+      <w:r>
+        <w:t xml:space="preserve">of bonus to receive:  150 </w:t>
+      </w:r>
+      <w:proofErr w:type="spellStart"/>
+      <w:r>
+        <w:t>Neocash</w:t>
+      </w:r>
+      <w:proofErr w:type="spellEnd"/>
+      <w:r>
+        <w:t xml:space="preserve"> (the real money-traded currency – which is just enough to buy your choice of one item from the majority of premium customization items), some of the in-game currency or an item.</w:t>
+      </w:r>
+    </w:p>
+    <w:p>
+      <w:pPr>
+        <w:pStyle w:val="Heading2"/>
+      </w:pPr>
+      <w:r>
+        <w:t>Mon Customization/Cosmetic Items</w:t>
+      </w:r>
+    </w:p>
+    <w:p>
+      <w:r>
+        <w:t>Customization items</w:t>
+      </w:r>
+      <w:r>
+        <w:t>, such as clothing, accessories and wings</w:t>
+      </w:r>
+      <w:r>
+        <w:t xml:space="preserve"> can be purchased for your pet, generally with the real-money trading currency.</w:t>
+      </w:r>
+    </w:p>
+    <w:p>
+      <w:pPr>
+        <w:pStyle w:val="Heading2"/>
+      </w:pPr>
+      <w:r>
+        <w:lastRenderedPageBreak/>
+        <w:t>Real Money Shop</w:t>
+      </w:r>
+    </w:p>
+    <w:p>
+      <w:proofErr w:type="spellStart"/>
+      <w:r>
+        <w:t>Neopets</w:t>
+      </w:r>
+      <w:proofErr w:type="spellEnd"/>
+      <w:r>
+        <w:t xml:space="preserve"> features a shop wherein you are able t</w:t>
+      </w:r>
+      <w:r>
+        <w:t>o spend real money to purchase</w:t>
+      </w:r>
+      <w:r>
+        <w:t xml:space="preserve"> virtual cash, </w:t>
+      </w:r>
+      <w:proofErr w:type="spellStart"/>
+      <w:r>
+        <w:t>Neocash</w:t>
+      </w:r>
+      <w:proofErr w:type="spellEnd"/>
+      <w:r>
+        <w:t xml:space="preserve">, which is used to then purchase </w:t>
+      </w:r>
+      <w:r>
+        <w:t>various premium customization and pet care items.</w:t>
+      </w:r>
+    </w:p>
+    <w:p>
+      <w:pPr>
+        <w:pStyle w:val="Heading2"/>
+      </w:pPr>
+      <w:r>
+        <w:t>Optional Paid Subscription</w:t>
+      </w:r>
+    </w:p>
+    <w:p>
+      <w:proofErr w:type="spellStart"/>
+      <w:r>
+        <w:t>Neopets</w:t>
+      </w:r>
+      <w:proofErr w:type="spellEnd"/>
+      <w:r>
+        <w:t xml:space="preserve"> also offers optional paid subscription plans that confer various benefits to players, such as having more pets, removing advertisements, accruing more in-game money and weekly scratch cards.</w:t>
+      </w:r>
     </w:p>
     <w:sectPr>
       <w:pgSz w:w="12240" w:h="15840"/>
@@ -3901,6 +4066,7 @@
   <w:style w:type="paragraph" w:default="1" w:styleId="Normal">
     <w:name w:val="Normal"/>
     <w:qFormat/>
+    <w:rsid w:val="009C360A"/>
   </w:style>
   <w:style w:type="paragraph" w:styleId="Heading1">
     <w:name w:val="heading 1"/>
@@ -4467,7 +4633,7 @@
 </file>
 
 <file path=customXml/itemProps1.xml><?xml version="1.0" encoding="utf-8"?>
-<ds:datastoreItem xmlns:ds="http://schemas.openxmlformats.org/officeDocument/2006/customXml" ds:itemID="{0552A2CB-53F1-4D5A-80F8-246264F339C4}">
+<ds:datastoreItem xmlns:ds="http://schemas.openxmlformats.org/officeDocument/2006/customXml" ds:itemID="{77E071F6-0947-4BA3-89EC-80D5AAF83626}">
   <ds:schemaRefs>
     <ds:schemaRef ds:uri="http://schemas.openxmlformats.org/officeDocument/2006/bibliography"/>
   </ds:schemaRefs>

</xml_diff>

<commit_message>
Added Animal Crossing features
</commit_message>
<xml_diff>
--- a/Documentation/Potential Feature Index.docx
+++ b/Documentation/Potential Feature Index.docx
@@ -3845,6 +3845,103 @@
       <w:proofErr w:type="spellEnd"/>
       <w:r>
         <w:t xml:space="preserve"> also offers optional paid subscription plans that confer various benefits to players, such as having more pets, removing advertisements, accruing more in-game money and weekly scratch cards.</w:t>
+      </w:r>
+    </w:p>
+    <w:p>
+      <w:pPr>
+        <w:pStyle w:val="Heading1"/>
+      </w:pPr>
+      <w:r>
+        <w:t>Animal Crossing</w:t>
+      </w:r>
+    </w:p>
+    <w:p>
+      <w:r>
+        <w:t>Nintendo’s indentured servitude simulator.  You pay off debts to a raccoon and try to make everyone happy at the same time in a highly-simplified life simulation.</w:t>
+      </w:r>
+    </w:p>
+    <w:p>
+      <w:pPr>
+        <w:pStyle w:val="Heading2"/>
+      </w:pPr>
+      <w:r>
+        <w:t>Customizable House, Furniture and Decorations</w:t>
+      </w:r>
+    </w:p>
+    <w:p>
+      <w:r>
+        <w:t>Animal Crossing allows you to customize the furniture and decorations in your house through purchasing or finding them in-game.  You’re also given the opportunity to expand the size of your house as well, through milestone upgrades.</w:t>
+      </w:r>
+    </w:p>
+    <w:p>
+      <w:pPr>
+        <w:pStyle w:val="Heading2"/>
+      </w:pPr>
+      <w:r>
+        <w:t>Real-Time Day/Night Cycle</w:t>
+      </w:r>
+    </w:p>
+    <w:p>
+      <w:r>
+        <w:t xml:space="preserve">Animal Crossing features a day/night cycle that occurs in conjunction with that of the real world.  This places a real-time aspect into all of the individual NPCs’ lives, as well as things like </w:t>
+      </w:r>
+      <w:r>
+        <w:t>shops cycling their inventory on a daily basis or events that can only occur at certain time periods.</w:t>
+      </w:r>
+    </w:p>
+    <w:p>
+      <w:pPr>
+        <w:pStyle w:val="Heading2"/>
+      </w:pPr>
+      <w:r>
+        <w:t>Player-created Customization Items</w:t>
+      </w:r>
+    </w:p>
+    <w:p>
+      <w:r>
+        <w:t>Players in Animal Crossing are capable of custom-creating artwork and designs that appear on their character’s shirt.</w:t>
+      </w:r>
+    </w:p>
+    <w:p>
+      <w:pPr>
+        <w:pStyle w:val="Heading2"/>
+      </w:pPr>
+      <w:r>
+        <w:t>NPCs Based on Your Actions</w:t>
+      </w:r>
+    </w:p>
+    <w:p>
+      <w:r>
+        <w:t>NPCs may move into or out of your town based on how well you as a player manage their expectations and interact with them.</w:t>
+      </w:r>
+    </w:p>
+    <w:p>
+      <w:pPr>
+        <w:pStyle w:val="Heading2"/>
+      </w:pPr>
+      <w:r>
+        <w:t>Visiting Other Players</w:t>
+      </w:r>
+    </w:p>
+    <w:p>
+      <w:r>
+        <w:t>You can visit the towns of other players for things such as picking fruits otherwise unobtainable in your own town, visit their shops, and do many of the other things you can normally do in your own game, in a new environment with different variables.</w:t>
+      </w:r>
+    </w:p>
+    <w:p>
+      <w:pPr>
+        <w:pStyle w:val="Heading2"/>
+      </w:pPr>
+      <w:r>
+        <w:t>Museum</w:t>
+      </w:r>
+    </w:p>
+    <w:p>
+      <w:r>
+        <w:t>Collected items can be placed in a local museum</w:t>
+      </w:r>
+      <w:r>
+        <w:t xml:space="preserve"> if you choose not to sell them, allowing them to be displayed for your own future reference, as well as being viewed by any town visitors.</w:t>
       </w:r>
     </w:p>
     <w:sectPr>
@@ -4633,7 +4730,7 @@
 </file>
 
 <file path=customXml/itemProps1.xml><?xml version="1.0" encoding="utf-8"?>
-<ds:datastoreItem xmlns:ds="http://schemas.openxmlformats.org/officeDocument/2006/customXml" ds:itemID="{77E071F6-0947-4BA3-89EC-80D5AAF83626}">
+<ds:datastoreItem xmlns:ds="http://schemas.openxmlformats.org/officeDocument/2006/customXml" ds:itemID="{52774639-91B2-40FE-BA22-641B09C4B0D1}">
   <ds:schemaRefs>
     <ds:schemaRef ds:uri="http://schemas.openxmlformats.org/officeDocument/2006/bibliography"/>
   </ds:schemaRefs>

</xml_diff>